<commit_message>
Empregados registro exercicio iniciado
</commit_message>
<xml_diff>
--- a/Aula_08_Classe/Aula_18_LIstas.docx
+++ b/Aula_08_Classe/Aula_18_LIstas.docx
@@ -1310,28 +1310,16 @@
       </w:pPr>
       <w:proofErr w:type="spellStart"/>
       <w:r>
-        <w:t>Find</w:t>
-      </w:r>
-      <w:r>
-        <w:t>Last</w:t>
-      </w:r>
-      <w:proofErr w:type="spellEnd"/>
-      <w:r>
-        <w:t xml:space="preserve"> – Encontrar</w:t>
-      </w:r>
-      <w:r>
-        <w:t xml:space="preserve"> ultimo</w:t>
-      </w:r>
-    </w:p>
-    <w:p>
-      <w:r>
-        <w:t xml:space="preserve">Encontrar o </w:t>
-      </w:r>
-      <w:r>
-        <w:t>ultimo</w:t>
-      </w:r>
-      <w:r>
-        <w:t xml:space="preserve"> que satisfaça um predicado: </w:t>
+        <w:t>FindLast</w:t>
+      </w:r>
+      <w:proofErr w:type="spellEnd"/>
+      <w:r>
+        <w:t xml:space="preserve"> – Encontrar ultimo</w:t>
+      </w:r>
+    </w:p>
+    <w:p>
+      <w:r>
+        <w:t xml:space="preserve">Encontrar o ultimo que satisfaça um predicado: </w:t>
       </w:r>
     </w:p>
     <w:p>
@@ -1458,22 +1446,7 @@
     </w:p>
     <w:p>
       <w:r>
-        <w:t>Encontrar a</w:t>
-      </w:r>
-      <w:r>
-        <w:t xml:space="preserve"> primeir</w:t>
-      </w:r>
-      <w:r>
-        <w:t>a</w:t>
-      </w:r>
-      <w:r>
-        <w:t xml:space="preserve"> </w:t>
-      </w:r>
-      <w:r>
-        <w:t xml:space="preserve">posição </w:t>
-      </w:r>
-      <w:r>
-        <w:t xml:space="preserve">que satisfaça um predicado: </w:t>
+        <w:t xml:space="preserve">Encontrar a primeira posição que satisfaça um predicado: </w:t>
       </w:r>
     </w:p>
     <w:p>
@@ -1590,34 +1563,16 @@
       </w:pPr>
       <w:proofErr w:type="spellStart"/>
       <w:r>
-        <w:t>Find</w:t>
-      </w:r>
-      <w:r>
-        <w:t>Last</w:t>
-      </w:r>
-      <w:r>
-        <w:t>Index</w:t>
-      </w:r>
-      <w:proofErr w:type="spellEnd"/>
-      <w:r>
-        <w:t xml:space="preserve"> – Encontrar a </w:t>
-      </w:r>
-      <w:r>
-        <w:t>última</w:t>
-      </w:r>
-      <w:r>
-        <w:t xml:space="preserve"> posição</w:t>
-      </w:r>
-    </w:p>
-    <w:p>
-      <w:r>
-        <w:t xml:space="preserve">Encontrar a </w:t>
-      </w:r>
-      <w:r>
-        <w:t>última</w:t>
-      </w:r>
-      <w:r>
-        <w:t xml:space="preserve"> posição que satisfaça um predicado: </w:t>
+        <w:t>FindLastIndex</w:t>
+      </w:r>
+      <w:proofErr w:type="spellEnd"/>
+      <w:r>
+        <w:t xml:space="preserve"> – Encontrar a última posição</w:t>
+      </w:r>
+    </w:p>
+    <w:p>
+      <w:r>
+        <w:t xml:space="preserve">Encontrar a última posição que satisfaça um predicado: </w:t>
       </w:r>
     </w:p>
     <w:p>
@@ -2119,10 +2074,7 @@
     </w:p>
     <w:p>
       <w:r>
-        <w:t>O remove</w:t>
-      </w:r>
-      <w:r>
-        <w:t xml:space="preserve"> tudo que satisfaz o predicado</w:t>
+        <w:t>O remove tudo que satisfaz o predicado</w:t>
       </w:r>
       <w:r>
         <w:t xml:space="preserve">. </w:t>
@@ -2540,13 +2492,11 @@
       <w:pPr>
         <w:pStyle w:val="Ttulo1"/>
       </w:pPr>
-      <w:bookmarkStart w:id="0" w:name="_GoBack"/>
       <w:r>
         <w:lastRenderedPageBreak/>
         <w:t>Código de completo com a busca criando função:</w:t>
       </w:r>
     </w:p>
-    <w:bookmarkEnd w:id="0"/>
     <w:p>
       <w:pPr>
         <w:autoSpaceDE w:val="0"/>
@@ -6831,6 +6781,211 @@
     <w:p/>
     <w:p>
       <w:pPr>
+        <w:pStyle w:val="Ttulo1"/>
+      </w:pPr>
+      <w:r>
+        <w:t>Exercício de fixação:</w:t>
+      </w:r>
+    </w:p>
+    <w:p>
+      <w:r>
+        <w:t>Fazer um programa para ler um número inteiro N e depois os dados (id, nome e</w:t>
+      </w:r>
+      <w:r>
+        <w:t xml:space="preserve"> </w:t>
+      </w:r>
+      <w:r>
+        <w:t>salario) de</w:t>
+      </w:r>
+      <w:r>
+        <w:t xml:space="preserve"> </w:t>
+      </w:r>
+      <w:r>
+        <w:t>N funcionários. Não deve haver repetição de id.</w:t>
+      </w:r>
+    </w:p>
+    <w:p>
+      <w:r>
+        <w:t>Em seguida, efetuar o aumento de X por cento no salário de um d</w:t>
+      </w:r>
+      <w:bookmarkStart w:id="0" w:name="_GoBack"/>
+      <w:bookmarkEnd w:id="0"/>
+      <w:r>
+        <w:t>eterminado</w:t>
+      </w:r>
+      <w:r>
+        <w:t xml:space="preserve"> </w:t>
+      </w:r>
+      <w:r>
+        <w:t>funcionário.</w:t>
+      </w:r>
+      <w:r>
+        <w:t xml:space="preserve"> </w:t>
+      </w:r>
+      <w:r>
+        <w:t>Para isso, o programa deve ler um id e o valor X. Se o id informado não existir, mostrar uma</w:t>
+      </w:r>
+      <w:r>
+        <w:t xml:space="preserve"> </w:t>
+      </w:r>
+      <w:r>
+        <w:t>mensagem e abortar a operação. Ao final, mostrar a listagem atualizada dos funcionários,</w:t>
+      </w:r>
+      <w:r>
+        <w:t xml:space="preserve"> </w:t>
+      </w:r>
+      <w:r>
+        <w:t>conforme exemplos.</w:t>
+      </w:r>
+    </w:p>
+    <w:p>
+      <w:r>
+        <w:t>Lembre-se de aplicar a técnica de encapsulamento para não permitir que o salário possa</w:t>
+      </w:r>
+      <w:r>
+        <w:t xml:space="preserve"> </w:t>
+      </w:r>
+      <w:r>
+        <w:t>ser mudado livremente. Um salário só pode ser aumentado com base em uma operação de</w:t>
+      </w:r>
+      <w:r>
+        <w:t xml:space="preserve"> </w:t>
+      </w:r>
+      <w:r>
+        <w:t>aumento por porcentagem dada.</w:t>
+      </w:r>
+    </w:p>
+    <w:p>
+      <w:r>
+        <w:t>(</w:t>
+      </w:r>
+      <w:proofErr w:type="gramStart"/>
+      <w:r>
+        <w:t>exemplo</w:t>
+      </w:r>
+      <w:proofErr w:type="gramEnd"/>
+      <w:r>
+        <w:t xml:space="preserve"> na próxima página)</w:t>
+      </w:r>
+    </w:p>
+    <w:p>
+      <w:pPr>
+        <w:spacing w:line="259" w:lineRule="auto"/>
+        <w:jc w:val="left"/>
+      </w:pPr>
+      <w:r>
+        <w:rPr>
+          <w:noProof/>
+          <w:lang w:eastAsia="pt-BR"/>
+        </w:rPr>
+        <w:drawing>
+          <wp:inline distT="0" distB="0" distL="0" distR="0" wp14:anchorId="5C59DF30" wp14:editId="3DF6D66E">
+            <wp:extent cx="5400040" cy="3054350"/>
+            <wp:effectExtent l="0" t="0" r="0" b="0"/>
+            <wp:docPr id="3" name="Imagem 3"/>
+            <wp:cNvGraphicFramePr>
+              <a:graphicFrameLocks xmlns:a="http://schemas.openxmlformats.org/drawingml/2006/main" noChangeAspect="1"/>
+            </wp:cNvGraphicFramePr>
+            <a:graphic xmlns:a="http://schemas.openxmlformats.org/drawingml/2006/main">
+              <a:graphicData uri="http://schemas.openxmlformats.org/drawingml/2006/picture">
+                <pic:pic xmlns:pic="http://schemas.openxmlformats.org/drawingml/2006/picture">
+                  <pic:nvPicPr>
+                    <pic:cNvPr id="3" name="FFC14C.tmp"/>
+                    <pic:cNvPicPr/>
+                  </pic:nvPicPr>
+                  <pic:blipFill>
+                    <a:blip r:embed="rId39">
+                      <a:extLst>
+                        <a:ext uri="{28A0092B-C50C-407E-A947-70E740481C1C}">
+                          <a14:useLocalDpi xmlns:a14="http://schemas.microsoft.com/office/drawing/2010/main" val="0"/>
+                        </a:ext>
+                      </a:extLst>
+                    </a:blip>
+                    <a:stretch>
+                      <a:fillRect/>
+                    </a:stretch>
+                  </pic:blipFill>
+                  <pic:spPr>
+                    <a:xfrm>
+                      <a:off x="0" y="0"/>
+                      <a:ext cx="5400040" cy="3054350"/>
+                    </a:xfrm>
+                    <a:prstGeom prst="rect">
+                      <a:avLst/>
+                    </a:prstGeom>
+                  </pic:spPr>
+                </pic:pic>
+              </a:graphicData>
+            </a:graphic>
+          </wp:inline>
+        </w:drawing>
+      </w:r>
+    </w:p>
+    <w:p>
+      <w:pPr>
+        <w:spacing w:line="259" w:lineRule="auto"/>
+        <w:jc w:val="left"/>
+      </w:pPr>
+      <w:r>
+        <w:rPr>
+          <w:noProof/>
+          <w:lang w:eastAsia="pt-BR"/>
+        </w:rPr>
+        <w:lastRenderedPageBreak/>
+        <w:drawing>
+          <wp:inline distT="0" distB="0" distL="0" distR="0" wp14:anchorId="281BA210" wp14:editId="2AABBF9B">
+            <wp:extent cx="5400040" cy="3055620"/>
+            <wp:effectExtent l="0" t="0" r="0" b="0"/>
+            <wp:docPr id="23" name="Imagem 23"/>
+            <wp:cNvGraphicFramePr>
+              <a:graphicFrameLocks xmlns:a="http://schemas.openxmlformats.org/drawingml/2006/main" noChangeAspect="1"/>
+            </wp:cNvGraphicFramePr>
+            <a:graphic xmlns:a="http://schemas.openxmlformats.org/drawingml/2006/main">
+              <a:graphicData uri="http://schemas.openxmlformats.org/drawingml/2006/picture">
+                <pic:pic xmlns:pic="http://schemas.openxmlformats.org/drawingml/2006/picture">
+                  <pic:nvPicPr>
+                    <pic:cNvPr id="23" name="FFC429B.tmp"/>
+                    <pic:cNvPicPr/>
+                  </pic:nvPicPr>
+                  <pic:blipFill>
+                    <a:blip r:embed="rId40">
+                      <a:extLst>
+                        <a:ext uri="{28A0092B-C50C-407E-A947-70E740481C1C}">
+                          <a14:useLocalDpi xmlns:a14="http://schemas.microsoft.com/office/drawing/2010/main" val="0"/>
+                        </a:ext>
+                      </a:extLst>
+                    </a:blip>
+                    <a:stretch>
+                      <a:fillRect/>
+                    </a:stretch>
+                  </pic:blipFill>
+                  <pic:spPr>
+                    <a:xfrm>
+                      <a:off x="0" y="0"/>
+                      <a:ext cx="5400040" cy="3055620"/>
+                    </a:xfrm>
+                    <a:prstGeom prst="rect">
+                      <a:avLst/>
+                    </a:prstGeom>
+                  </pic:spPr>
+                </pic:pic>
+              </a:graphicData>
+            </a:graphic>
+          </wp:inline>
+        </w:drawing>
+      </w:r>
+    </w:p>
+    <w:p>
+      <w:pPr>
+        <w:spacing w:line="259" w:lineRule="auto"/>
+        <w:jc w:val="left"/>
+      </w:pPr>
+      <w:r>
+        <w:t xml:space="preserve">Desenho da classe: </w:t>
+      </w:r>
+    </w:p>
+    <w:p>
+      <w:pPr>
         <w:spacing w:line="259" w:lineRule="auto"/>
         <w:jc w:val="left"/>
         <w:rPr>
@@ -6841,6 +6996,53 @@
           <w:szCs w:val="32"/>
         </w:rPr>
       </w:pPr>
+      <w:r>
+        <w:rPr>
+          <w:noProof/>
+          <w:lang w:eastAsia="pt-BR"/>
+        </w:rPr>
+        <w:drawing>
+          <wp:inline distT="0" distB="0" distL="0" distR="0" wp14:anchorId="705DF9CC" wp14:editId="71BD94B5">
+            <wp:extent cx="5400040" cy="2176145"/>
+            <wp:effectExtent l="0" t="0" r="0" b="0"/>
+            <wp:docPr id="30" name="Imagem 30"/>
+            <wp:cNvGraphicFramePr>
+              <a:graphicFrameLocks xmlns:a="http://schemas.openxmlformats.org/drawingml/2006/main" noChangeAspect="1"/>
+            </wp:cNvGraphicFramePr>
+            <a:graphic xmlns:a="http://schemas.openxmlformats.org/drawingml/2006/main">
+              <a:graphicData uri="http://schemas.openxmlformats.org/drawingml/2006/picture">
+                <pic:pic xmlns:pic="http://schemas.openxmlformats.org/drawingml/2006/picture">
+                  <pic:nvPicPr>
+                    <pic:cNvPr id="30" name="FFCFCB5.tmp"/>
+                    <pic:cNvPicPr/>
+                  </pic:nvPicPr>
+                  <pic:blipFill>
+                    <a:blip r:embed="rId41">
+                      <a:extLst>
+                        <a:ext uri="{28A0092B-C50C-407E-A947-70E740481C1C}">
+                          <a14:useLocalDpi xmlns:a14="http://schemas.microsoft.com/office/drawing/2010/main" val="0"/>
+                        </a:ext>
+                      </a:extLst>
+                    </a:blip>
+                    <a:stretch>
+                      <a:fillRect/>
+                    </a:stretch>
+                  </pic:blipFill>
+                  <pic:spPr>
+                    <a:xfrm>
+                      <a:off x="0" y="0"/>
+                      <a:ext cx="5400040" cy="2176145"/>
+                    </a:xfrm>
+                    <a:prstGeom prst="rect">
+                      <a:avLst/>
+                    </a:prstGeom>
+                  </pic:spPr>
+                </pic:pic>
+              </a:graphicData>
+            </a:graphic>
+          </wp:inline>
+        </w:drawing>
+      </w:r>
       <w:r>
         <w:br w:type="page"/>
       </w:r>

</xml_diff>

<commit_message>
lista animais aula exemplo
</commit_message>
<xml_diff>
--- a/Aula_08_Classe/Aula_18_LIstas.docx
+++ b/Aula_08_Classe/Aula_18_LIstas.docx
@@ -45,10 +45,16 @@
         <w:tab/>
       </w:r>
       <w:r>
-        <w:t>30</w:t>
-      </w:r>
-      <w:r>
-        <w:t>/11/2020</w:t>
+        <w:t>04</w:t>
+      </w:r>
+      <w:r>
+        <w:t>/1</w:t>
+      </w:r>
+      <w:r>
+        <w:t>2</w:t>
+      </w:r>
+      <w:r>
+        <w:t>/2020</w:t>
       </w:r>
     </w:p>
     <w:p>
@@ -6788,75 +6794,148 @@
       </w:r>
     </w:p>
     <w:p>
-      <w:r>
-        <w:t>Fazer um programa para ler um número inteiro N e depois os dados (id, nome e</w:t>
+      <w:proofErr w:type="gramStart"/>
+      <w:r>
+        <w:t>1) Crie</w:t>
+      </w:r>
+      <w:proofErr w:type="gramEnd"/>
+      <w:r>
+        <w:t xml:space="preserve"> uma lista com 10 livros. </w:t>
+      </w:r>
+    </w:p>
+    <w:p>
+      <w:proofErr w:type="gramStart"/>
+      <w:r>
+        <w:t>2) Utilize</w:t>
+      </w:r>
+      <w:proofErr w:type="gramEnd"/>
+      <w:r>
+        <w:t xml:space="preserve"> cada um d</w:t>
+      </w:r>
+      <w:r>
+        <w:t>os métodos</w:t>
+      </w:r>
+      <w:r>
+        <w:t xml:space="preserve"> estudadas hoje. </w:t>
+      </w:r>
+    </w:p>
+    <w:p>
+      <w:proofErr w:type="gramStart"/>
+      <w:r>
+        <w:t xml:space="preserve">3) </w:t>
+      </w:r>
+      <w:r>
+        <w:t>Utilizando</w:t>
+      </w:r>
+      <w:proofErr w:type="gramEnd"/>
+      <w:r>
+        <w:t xml:space="preserve"> POO. Crie um programa que solicite dados para bebidas. </w:t>
+      </w:r>
+    </w:p>
+    <w:p>
+      <w:r>
+        <w:t xml:space="preserve">Execute esse projeto: </w:t>
+      </w:r>
+    </w:p>
+    <w:p>
+      <w:r>
+        <w:rPr>
+          <w:noProof/>
+          <w:lang w:eastAsia="pt-BR"/>
+        </w:rPr>
+        <w:drawing>
+          <wp:inline distT="0" distB="0" distL="0" distR="0" wp14:anchorId="646DB2BA" wp14:editId="1F47D04E">
+            <wp:extent cx="5400040" cy="3025140"/>
+            <wp:effectExtent l="0" t="0" r="0" b="3810"/>
+            <wp:docPr id="38" name="Imagem 38"/>
+            <wp:cNvGraphicFramePr>
+              <a:graphicFrameLocks xmlns:a="http://schemas.openxmlformats.org/drawingml/2006/main" noChangeAspect="1"/>
+            </wp:cNvGraphicFramePr>
+            <a:graphic xmlns:a="http://schemas.openxmlformats.org/drawingml/2006/main">
+              <a:graphicData uri="http://schemas.openxmlformats.org/drawingml/2006/picture">
+                <pic:pic xmlns:pic="http://schemas.openxmlformats.org/drawingml/2006/picture">
+                  <pic:nvPicPr>
+                    <pic:cNvPr id="38" name="37CD8C7.tmp"/>
+                    <pic:cNvPicPr/>
+                  </pic:nvPicPr>
+                  <pic:blipFill>
+                    <a:blip r:embed="rId39">
+                      <a:extLst>
+                        <a:ext uri="{28A0092B-C50C-407E-A947-70E740481C1C}">
+                          <a14:useLocalDpi xmlns:a14="http://schemas.microsoft.com/office/drawing/2010/main" val="0"/>
+                        </a:ext>
+                      </a:extLst>
+                    </a:blip>
+                    <a:stretch>
+                      <a:fillRect/>
+                    </a:stretch>
+                  </pic:blipFill>
+                  <pic:spPr>
+                    <a:xfrm>
+                      <a:off x="0" y="0"/>
+                      <a:ext cx="5400040" cy="3025140"/>
+                    </a:xfrm>
+                    <a:prstGeom prst="rect">
+                      <a:avLst/>
+                    </a:prstGeom>
+                  </pic:spPr>
+                </pic:pic>
+              </a:graphicData>
+            </a:graphic>
+          </wp:inline>
+        </w:drawing>
+      </w:r>
+    </w:p>
+    <w:p/>
+    <w:p>
+      <w:r>
+        <w:t xml:space="preserve">3) </w:t>
+      </w:r>
+      <w:r>
+        <w:rPr>
+          <w:b/>
+        </w:rPr>
+        <w:t>(DESAFIO</w:t>
+      </w:r>
+      <w:proofErr w:type="gramStart"/>
+      <w:r>
+        <w:rPr>
+          <w:b/>
+        </w:rPr>
+        <w:t>)</w:t>
       </w:r>
       <w:r>
         <w:t xml:space="preserve"> </w:t>
-      </w:r>
-      <w:r>
-        <w:t>salario) de</w:t>
-      </w:r>
-      <w:r>
-        <w:t xml:space="preserve"> </w:t>
-      </w:r>
-      <w:r>
-        <w:t>N funcionários. Não deve haver repetição de id.</w:t>
-      </w:r>
-    </w:p>
-    <w:p>
-      <w:r>
-        <w:t>Em seguida, efetuar o aumento de X por cento no salário de um d</w:t>
       </w:r>
       <w:bookmarkStart w:id="0" w:name="_GoBack"/>
       <w:bookmarkEnd w:id="0"/>
       <w:r>
-        <w:t>eterminado</w:t>
+        <w:t>Fazer</w:t>
+      </w:r>
+      <w:proofErr w:type="gramEnd"/>
+      <w:r>
+        <w:t xml:space="preserve"> um programa para ler um número inteiro N e depois os dados (id, nome e</w:t>
       </w:r>
       <w:r>
         <w:t xml:space="preserve"> </w:t>
       </w:r>
       <w:r>
-        <w:t>funcionário.</w:t>
-      </w:r>
-      <w:r>
-        <w:t xml:space="preserve"> </w:t>
-      </w:r>
-      <w:r>
-        <w:t>Para isso, o programa deve ler um id e o valor X. Se o id informado não existir, mostrar uma</w:t>
-      </w:r>
-      <w:r>
-        <w:t xml:space="preserve"> </w:t>
-      </w:r>
-      <w:r>
-        <w:t>mensagem e abortar a operação. Ao final, mostrar a listagem atualizada dos funcionários,</w:t>
-      </w:r>
-      <w:r>
-        <w:t xml:space="preserve"> </w:t>
-      </w:r>
-      <w:r>
-        <w:t>conforme exemplos.</w:t>
-      </w:r>
-    </w:p>
-    <w:p>
-      <w:r>
-        <w:t>Lembre-se de aplicar a técnica de encapsulamento para não permitir que o salário possa</w:t>
-      </w:r>
-      <w:r>
-        <w:t xml:space="preserve"> </w:t>
-      </w:r>
-      <w:r>
-        <w:t>ser mudado livremente. Um salário só pode ser aumentado com base em uma operação de</w:t>
-      </w:r>
-      <w:r>
-        <w:t xml:space="preserve"> </w:t>
-      </w:r>
-      <w:r>
-        <w:t>aumento por porcentagem dada.</w:t>
-      </w:r>
-    </w:p>
-    <w:p>
-      <w:r>
+        <w:t>salario) de N funcionários. Não deve haver repetição de id.</w:t>
+      </w:r>
+    </w:p>
+    <w:p>
+      <w:r>
+        <w:t>Em seguida, efetuar o aumento de X por cento no salário de um determinado funcionário. Para isso, o programa deve ler um id e o valor X. Se o id informado não existir, mostrar uma mensagem e abortar a operação. Ao final, mostrar a listagem atualizada dos funcionários, conforme exemplos.</w:t>
+      </w:r>
+    </w:p>
+    <w:p>
+      <w:r>
+        <w:t>Lembre-se de aplicar a técnica de encapsulamento para não permitir que o salário possa ser mudado livremente. Um salário só pode ser aumentado com base em uma operação de aumento por porcentagem dada.</w:t>
+      </w:r>
+    </w:p>
+    <w:p>
+      <w:r>
+        <w:lastRenderedPageBreak/>
         <w:t>(</w:t>
       </w:r>
       <w:proofErr w:type="gramStart"/>
@@ -6894,7 +6973,7 @@
                     <pic:cNvPicPr/>
                   </pic:nvPicPr>
                   <pic:blipFill>
-                    <a:blip r:embed="rId39">
+                    <a:blip r:embed="rId40">
                       <a:extLst>
                         <a:ext uri="{28A0092B-C50C-407E-A947-70E740481C1C}">
                           <a14:useLocalDpi xmlns:a14="http://schemas.microsoft.com/office/drawing/2010/main" val="0"/>
@@ -6931,7 +7010,6 @@
           <w:noProof/>
           <w:lang w:eastAsia="pt-BR"/>
         </w:rPr>
-        <w:lastRenderedPageBreak/>
         <w:drawing>
           <wp:inline distT="0" distB="0" distL="0" distR="0" wp14:anchorId="281BA210" wp14:editId="2AABBF9B">
             <wp:extent cx="5400040" cy="3055620"/>
@@ -6948,7 +7026,7 @@
                     <pic:cNvPicPr/>
                   </pic:nvPicPr>
                   <pic:blipFill>
-                    <a:blip r:embed="rId40">
+                    <a:blip r:embed="rId41">
                       <a:extLst>
                         <a:ext uri="{28A0092B-C50C-407E-A947-70E740481C1C}">
                           <a14:useLocalDpi xmlns:a14="http://schemas.microsoft.com/office/drawing/2010/main" val="0"/>
@@ -7001,6 +7079,7 @@
           <w:noProof/>
           <w:lang w:eastAsia="pt-BR"/>
         </w:rPr>
+        <w:lastRenderedPageBreak/>
         <w:drawing>
           <wp:inline distT="0" distB="0" distL="0" distR="0" wp14:anchorId="705DF9CC" wp14:editId="71BD94B5">
             <wp:extent cx="5400040" cy="2176145"/>
@@ -7017,7 +7096,7 @@
                     <pic:cNvPicPr/>
                   </pic:nvPicPr>
                   <pic:blipFill>
-                    <a:blip r:embed="rId41">
+                    <a:blip r:embed="rId42">
                       <a:extLst>
                         <a:ext uri="{28A0092B-C50C-407E-A947-70E740481C1C}">
                           <a14:useLocalDpi xmlns:a14="http://schemas.microsoft.com/office/drawing/2010/main" val="0"/>

</xml_diff>